<commit_message>
Added an "actual" column
Added an "actual" column
</commit_message>
<xml_diff>
--- a/Final Project Development Plan.docx
+++ b/Final Project Development Plan.docx
@@ -1,6 +1,6 @@
 
 <file path=word/document.xml><?xml version="1.0" encoding="utf-8"?>
-<w:document xmlns:wpc="http://schemas.microsoft.com/office/word/2010/wordprocessingCanvas" xmlns:mc="http://schemas.openxmlformats.org/markup-compatibility/2006" xmlns:o="urn:schemas-microsoft-com:office:office" xmlns:r="http://schemas.openxmlformats.org/officeDocument/2006/relationships" xmlns:m="http://schemas.openxmlformats.org/officeDocument/2006/math" xmlns:v="urn:schemas-microsoft-com:vml" xmlns:wp14="http://schemas.microsoft.com/office/word/2010/wordprocessingDrawing" xmlns:wp="http://schemas.openxmlformats.org/drawingml/2006/wordprocessingDrawing" xmlns:w10="urn:schemas-microsoft-com:office:word" xmlns:w="http://schemas.openxmlformats.org/wordprocessingml/2006/main" xmlns:w14="http://schemas.microsoft.com/office/word/2010/wordml" xmlns:w15="http://schemas.microsoft.com/office/word/2012/wordml" xmlns:wpg="http://schemas.microsoft.com/office/word/2010/wordprocessingGroup" xmlns:wpi="http://schemas.microsoft.com/office/word/2010/wordprocessingInk" xmlns:wne="http://schemas.microsoft.com/office/word/2006/wordml" xmlns:wps="http://schemas.microsoft.com/office/word/2010/wordprocessingShape" mc:Ignorable="w14 w15 wp14">
+<w:document xmlns:wpc="http://schemas.microsoft.com/office/word/2010/wordprocessingCanvas" xmlns:cx="http://schemas.microsoft.com/office/drawing/2014/chartex" xmlns:cx1="http://schemas.microsoft.com/office/drawing/2015/9/8/chartex" xmlns:cx2="http://schemas.microsoft.com/office/drawing/2015/10/21/chartex" xmlns:cx3="http://schemas.microsoft.com/office/drawing/2016/5/9/chartex" xmlns:cx4="http://schemas.microsoft.com/office/drawing/2016/5/10/chartex" xmlns:cx5="http://schemas.microsoft.com/office/drawing/2016/5/11/chartex" xmlns:cx6="http://schemas.microsoft.com/office/drawing/2016/5/12/chartex" xmlns:cx7="http://schemas.microsoft.com/office/drawing/2016/5/13/chartex" xmlns:cx8="http://schemas.microsoft.com/office/drawing/2016/5/14/chartex" xmlns:mc="http://schemas.openxmlformats.org/markup-compatibility/2006" xmlns:aink="http://schemas.microsoft.com/office/drawing/2016/ink" xmlns:am3d="http://schemas.microsoft.com/office/drawing/2017/model3d" xmlns:o="urn:schemas-microsoft-com:office:office" xmlns:r="http://schemas.openxmlformats.org/officeDocument/2006/relationships" xmlns:m="http://schemas.openxmlformats.org/officeDocument/2006/math" xmlns:v="urn:schemas-microsoft-com:vml" xmlns:wp14="http://schemas.microsoft.com/office/word/2010/wordprocessingDrawing" xmlns:wp="http://schemas.openxmlformats.org/drawingml/2006/wordprocessingDrawing" xmlns:w10="urn:schemas-microsoft-com:office:word" xmlns:w="http://schemas.openxmlformats.org/wordprocessingml/2006/main" xmlns:w14="http://schemas.microsoft.com/office/word/2010/wordml" xmlns:w15="http://schemas.microsoft.com/office/word/2012/wordml" xmlns:w16cid="http://schemas.microsoft.com/office/word/2016/wordml/cid" xmlns:w16se="http://schemas.microsoft.com/office/word/2015/wordml/symex" xmlns:wpg="http://schemas.microsoft.com/office/word/2010/wordprocessingGroup" xmlns:wpi="http://schemas.microsoft.com/office/word/2010/wordprocessingInk" xmlns:wne="http://schemas.microsoft.com/office/word/2006/wordml" xmlns:wps="http://schemas.microsoft.com/office/word/2010/wordprocessingShape" mc:Ignorable="w14 w15 w16se w16cid wp14">
   <w:body>
     <w:p>
       <w:pPr>
@@ -32,12 +32,7 @@
         </w:numPr>
       </w:pPr>
       <w:r>
-        <w:t>In the “Estimate” column, estimate how many minutes you’ll need to com</w:t>
-      </w:r>
-      <w:bookmarkStart w:id="0" w:name="_GoBack"/>
-      <w:bookmarkEnd w:id="0"/>
-      <w:r>
-        <w:t>plete each programming task.</w:t>
+        <w:t>In the “Estimate” column, estimate how many minutes you’ll need to complete each programming task.</w:t>
       </w:r>
     </w:p>
     <w:p>
@@ -52,6 +47,26 @@
         <w:t>Once you’ve written all the tasks and estimates, use the “order” column to decide in what order you intend to complete the tasks. Think about which pieces need to come first so you can test your project as you build it.</w:t>
       </w:r>
     </w:p>
+    <w:p>
+      <w:pPr>
+        <w:pStyle w:val="ListParagraph"/>
+        <w:numPr>
+          <w:ilvl w:val="0"/>
+          <w:numId w:val="1"/>
+        </w:numPr>
+      </w:pPr>
+      <w:r>
+        <w:t xml:space="preserve">In the “Actual” column, write down how much time you </w:t>
+      </w:r>
+      <w:r>
+        <w:t xml:space="preserve">actually </w:t>
+      </w:r>
+      <w:bookmarkStart w:id="0" w:name="_GoBack"/>
+      <w:bookmarkEnd w:id="0"/>
+      <w:r>
+        <w:t>took to complete that task</w:t>
+      </w:r>
+    </w:p>
     <w:tbl>
       <w:tblPr>
         <w:tblStyle w:val="GridTable4"/>
@@ -62,7 +77,8 @@
       <w:tblGrid>
         <w:gridCol w:w="1255"/>
         <w:gridCol w:w="6660"/>
-        <w:gridCol w:w="1435"/>
+        <w:gridCol w:w="1016"/>
+        <w:gridCol w:w="1016"/>
       </w:tblGrid>
       <w:tr>
         <w:trPr>
@@ -95,7 +111,7 @@
         </w:tc>
         <w:tc>
           <w:tcPr>
-            <w:tcW w:w="1435" w:type="dxa"/>
+            <w:tcW w:w="1016" w:type="dxa"/>
           </w:tcPr>
           <w:p>
             <w:pPr>
@@ -103,6 +119,19 @@
             </w:pPr>
             <w:r>
               <w:t>Estimate</w:t>
+            </w:r>
+          </w:p>
+        </w:tc>
+        <w:tc>
+          <w:tcPr>
+            <w:tcW w:w="1016" w:type="dxa"/>
+          </w:tcPr>
+          <w:p>
+            <w:pPr>
+              <w:cnfStyle w:val="100000000000" w:firstRow="1" w:lastRow="0" w:firstColumn="0" w:lastColumn="0" w:oddVBand="0" w:evenVBand="0" w:oddHBand="0" w:evenHBand="0" w:firstRowFirstColumn="0" w:firstRowLastColumn="0" w:lastRowFirstColumn="0" w:lastRowLastColumn="0"/>
+            </w:pPr>
+            <w:r>
+              <w:t>Actual</w:t>
             </w:r>
           </w:p>
         </w:tc>
@@ -131,7 +160,17 @@
         </w:tc>
         <w:tc>
           <w:tcPr>
-            <w:tcW w:w="1435" w:type="dxa"/>
+            <w:tcW w:w="1016" w:type="dxa"/>
+          </w:tcPr>
+          <w:p>
+            <w:pPr>
+              <w:cnfStyle w:val="000000000000" w:firstRow="0" w:lastRow="0" w:firstColumn="0" w:lastColumn="0" w:oddVBand="0" w:evenVBand="0" w:oddHBand="0" w:evenHBand="0" w:firstRowFirstColumn="0" w:firstRowLastColumn="0" w:lastRowFirstColumn="0" w:lastRowLastColumn="0"/>
+            </w:pPr>
+          </w:p>
+        </w:tc>
+        <w:tc>
+          <w:tcPr>
+            <w:tcW w:w="1016" w:type="dxa"/>
           </w:tcPr>
           <w:p>
             <w:pPr>
@@ -164,7 +203,17 @@
         </w:tc>
         <w:tc>
           <w:tcPr>
-            <w:tcW w:w="1435" w:type="dxa"/>
+            <w:tcW w:w="1016" w:type="dxa"/>
+          </w:tcPr>
+          <w:p>
+            <w:pPr>
+              <w:cnfStyle w:val="000000000000" w:firstRow="0" w:lastRow="0" w:firstColumn="0" w:lastColumn="0" w:oddVBand="0" w:evenVBand="0" w:oddHBand="0" w:evenHBand="0" w:firstRowFirstColumn="0" w:firstRowLastColumn="0" w:lastRowFirstColumn="0" w:lastRowLastColumn="0"/>
+            </w:pPr>
+          </w:p>
+        </w:tc>
+        <w:tc>
+          <w:tcPr>
+            <w:tcW w:w="1016" w:type="dxa"/>
           </w:tcPr>
           <w:p>
             <w:pPr>
@@ -197,7 +246,17 @@
         </w:tc>
         <w:tc>
           <w:tcPr>
-            <w:tcW w:w="1435" w:type="dxa"/>
+            <w:tcW w:w="1016" w:type="dxa"/>
+          </w:tcPr>
+          <w:p>
+            <w:pPr>
+              <w:cnfStyle w:val="000000000000" w:firstRow="0" w:lastRow="0" w:firstColumn="0" w:lastColumn="0" w:oddVBand="0" w:evenVBand="0" w:oddHBand="0" w:evenHBand="0" w:firstRowFirstColumn="0" w:firstRowLastColumn="0" w:lastRowFirstColumn="0" w:lastRowLastColumn="0"/>
+            </w:pPr>
+          </w:p>
+        </w:tc>
+        <w:tc>
+          <w:tcPr>
+            <w:tcW w:w="1016" w:type="dxa"/>
           </w:tcPr>
           <w:p>
             <w:pPr>
@@ -230,7 +289,17 @@
         </w:tc>
         <w:tc>
           <w:tcPr>
-            <w:tcW w:w="1435" w:type="dxa"/>
+            <w:tcW w:w="1016" w:type="dxa"/>
+          </w:tcPr>
+          <w:p>
+            <w:pPr>
+              <w:cnfStyle w:val="000000000000" w:firstRow="0" w:lastRow="0" w:firstColumn="0" w:lastColumn="0" w:oddVBand="0" w:evenVBand="0" w:oddHBand="0" w:evenHBand="0" w:firstRowFirstColumn="0" w:firstRowLastColumn="0" w:lastRowFirstColumn="0" w:lastRowLastColumn="0"/>
+            </w:pPr>
+          </w:p>
+        </w:tc>
+        <w:tc>
+          <w:tcPr>
+            <w:tcW w:w="1016" w:type="dxa"/>
           </w:tcPr>
           <w:p>
             <w:pPr>
@@ -263,7 +332,17 @@
         </w:tc>
         <w:tc>
           <w:tcPr>
-            <w:tcW w:w="1435" w:type="dxa"/>
+            <w:tcW w:w="1016" w:type="dxa"/>
+          </w:tcPr>
+          <w:p>
+            <w:pPr>
+              <w:cnfStyle w:val="000000000000" w:firstRow="0" w:lastRow="0" w:firstColumn="0" w:lastColumn="0" w:oddVBand="0" w:evenVBand="0" w:oddHBand="0" w:evenHBand="0" w:firstRowFirstColumn="0" w:firstRowLastColumn="0" w:lastRowFirstColumn="0" w:lastRowLastColumn="0"/>
+            </w:pPr>
+          </w:p>
+        </w:tc>
+        <w:tc>
+          <w:tcPr>
+            <w:tcW w:w="1016" w:type="dxa"/>
           </w:tcPr>
           <w:p>
             <w:pPr>
@@ -296,7 +375,17 @@
         </w:tc>
         <w:tc>
           <w:tcPr>
-            <w:tcW w:w="1435" w:type="dxa"/>
+            <w:tcW w:w="1016" w:type="dxa"/>
+          </w:tcPr>
+          <w:p>
+            <w:pPr>
+              <w:cnfStyle w:val="000000000000" w:firstRow="0" w:lastRow="0" w:firstColumn="0" w:lastColumn="0" w:oddVBand="0" w:evenVBand="0" w:oddHBand="0" w:evenHBand="0" w:firstRowFirstColumn="0" w:firstRowLastColumn="0" w:lastRowFirstColumn="0" w:lastRowLastColumn="0"/>
+            </w:pPr>
+          </w:p>
+        </w:tc>
+        <w:tc>
+          <w:tcPr>
+            <w:tcW w:w="1016" w:type="dxa"/>
           </w:tcPr>
           <w:p>
             <w:pPr>
@@ -329,7 +418,17 @@
         </w:tc>
         <w:tc>
           <w:tcPr>
-            <w:tcW w:w="1435" w:type="dxa"/>
+            <w:tcW w:w="1016" w:type="dxa"/>
+          </w:tcPr>
+          <w:p>
+            <w:pPr>
+              <w:cnfStyle w:val="000000000000" w:firstRow="0" w:lastRow="0" w:firstColumn="0" w:lastColumn="0" w:oddVBand="0" w:evenVBand="0" w:oddHBand="0" w:evenHBand="0" w:firstRowFirstColumn="0" w:firstRowLastColumn="0" w:lastRowFirstColumn="0" w:lastRowLastColumn="0"/>
+            </w:pPr>
+          </w:p>
+        </w:tc>
+        <w:tc>
+          <w:tcPr>
+            <w:tcW w:w="1016" w:type="dxa"/>
           </w:tcPr>
           <w:p>
             <w:pPr>
@@ -362,7 +461,17 @@
         </w:tc>
         <w:tc>
           <w:tcPr>
-            <w:tcW w:w="1435" w:type="dxa"/>
+            <w:tcW w:w="1016" w:type="dxa"/>
+          </w:tcPr>
+          <w:p>
+            <w:pPr>
+              <w:cnfStyle w:val="000000000000" w:firstRow="0" w:lastRow="0" w:firstColumn="0" w:lastColumn="0" w:oddVBand="0" w:evenVBand="0" w:oddHBand="0" w:evenHBand="0" w:firstRowFirstColumn="0" w:firstRowLastColumn="0" w:lastRowFirstColumn="0" w:lastRowLastColumn="0"/>
+            </w:pPr>
+          </w:p>
+        </w:tc>
+        <w:tc>
+          <w:tcPr>
+            <w:tcW w:w="1016" w:type="dxa"/>
           </w:tcPr>
           <w:p>
             <w:pPr>
@@ -395,7 +504,17 @@
         </w:tc>
         <w:tc>
           <w:tcPr>
-            <w:tcW w:w="1435" w:type="dxa"/>
+            <w:tcW w:w="1016" w:type="dxa"/>
+          </w:tcPr>
+          <w:p>
+            <w:pPr>
+              <w:cnfStyle w:val="000000000000" w:firstRow="0" w:lastRow="0" w:firstColumn="0" w:lastColumn="0" w:oddVBand="0" w:evenVBand="0" w:oddHBand="0" w:evenHBand="0" w:firstRowFirstColumn="0" w:firstRowLastColumn="0" w:lastRowFirstColumn="0" w:lastRowLastColumn="0"/>
+            </w:pPr>
+          </w:p>
+        </w:tc>
+        <w:tc>
+          <w:tcPr>
+            <w:tcW w:w="1016" w:type="dxa"/>
           </w:tcPr>
           <w:p>
             <w:pPr>
@@ -428,7 +547,17 @@
         </w:tc>
         <w:tc>
           <w:tcPr>
-            <w:tcW w:w="1435" w:type="dxa"/>
+            <w:tcW w:w="1016" w:type="dxa"/>
+          </w:tcPr>
+          <w:p>
+            <w:pPr>
+              <w:cnfStyle w:val="000000000000" w:firstRow="0" w:lastRow="0" w:firstColumn="0" w:lastColumn="0" w:oddVBand="0" w:evenVBand="0" w:oddHBand="0" w:evenHBand="0" w:firstRowFirstColumn="0" w:firstRowLastColumn="0" w:lastRowFirstColumn="0" w:lastRowLastColumn="0"/>
+            </w:pPr>
+          </w:p>
+        </w:tc>
+        <w:tc>
+          <w:tcPr>
+            <w:tcW w:w="1016" w:type="dxa"/>
           </w:tcPr>
           <w:p>
             <w:pPr>
@@ -461,7 +590,17 @@
         </w:tc>
         <w:tc>
           <w:tcPr>
-            <w:tcW w:w="1435" w:type="dxa"/>
+            <w:tcW w:w="1016" w:type="dxa"/>
+          </w:tcPr>
+          <w:p>
+            <w:pPr>
+              <w:cnfStyle w:val="000000000000" w:firstRow="0" w:lastRow="0" w:firstColumn="0" w:lastColumn="0" w:oddVBand="0" w:evenVBand="0" w:oddHBand="0" w:evenHBand="0" w:firstRowFirstColumn="0" w:firstRowLastColumn="0" w:lastRowFirstColumn="0" w:lastRowLastColumn="0"/>
+            </w:pPr>
+          </w:p>
+        </w:tc>
+        <w:tc>
+          <w:tcPr>
+            <w:tcW w:w="1016" w:type="dxa"/>
           </w:tcPr>
           <w:p>
             <w:pPr>
@@ -494,7 +633,17 @@
         </w:tc>
         <w:tc>
           <w:tcPr>
-            <w:tcW w:w="1435" w:type="dxa"/>
+            <w:tcW w:w="1016" w:type="dxa"/>
+          </w:tcPr>
+          <w:p>
+            <w:pPr>
+              <w:cnfStyle w:val="000000000000" w:firstRow="0" w:lastRow="0" w:firstColumn="0" w:lastColumn="0" w:oddVBand="0" w:evenVBand="0" w:oddHBand="0" w:evenHBand="0" w:firstRowFirstColumn="0" w:firstRowLastColumn="0" w:lastRowFirstColumn="0" w:lastRowLastColumn="0"/>
+            </w:pPr>
+          </w:p>
+        </w:tc>
+        <w:tc>
+          <w:tcPr>
+            <w:tcW w:w="1016" w:type="dxa"/>
           </w:tcPr>
           <w:p>
             <w:pPr>
@@ -527,7 +676,17 @@
         </w:tc>
         <w:tc>
           <w:tcPr>
-            <w:tcW w:w="1435" w:type="dxa"/>
+            <w:tcW w:w="1016" w:type="dxa"/>
+          </w:tcPr>
+          <w:p>
+            <w:pPr>
+              <w:cnfStyle w:val="000000000000" w:firstRow="0" w:lastRow="0" w:firstColumn="0" w:lastColumn="0" w:oddVBand="0" w:evenVBand="0" w:oddHBand="0" w:evenHBand="0" w:firstRowFirstColumn="0" w:firstRowLastColumn="0" w:lastRowFirstColumn="0" w:lastRowLastColumn="0"/>
+            </w:pPr>
+          </w:p>
+        </w:tc>
+        <w:tc>
+          <w:tcPr>
+            <w:tcW w:w="1016" w:type="dxa"/>
           </w:tcPr>
           <w:p>
             <w:pPr>
@@ -560,7 +719,17 @@
         </w:tc>
         <w:tc>
           <w:tcPr>
-            <w:tcW w:w="1435" w:type="dxa"/>
+            <w:tcW w:w="1016" w:type="dxa"/>
+          </w:tcPr>
+          <w:p>
+            <w:pPr>
+              <w:cnfStyle w:val="000000000000" w:firstRow="0" w:lastRow="0" w:firstColumn="0" w:lastColumn="0" w:oddVBand="0" w:evenVBand="0" w:oddHBand="0" w:evenHBand="0" w:firstRowFirstColumn="0" w:firstRowLastColumn="0" w:lastRowFirstColumn="0" w:lastRowLastColumn="0"/>
+            </w:pPr>
+          </w:p>
+        </w:tc>
+        <w:tc>
+          <w:tcPr>
+            <w:tcW w:w="1016" w:type="dxa"/>
           </w:tcPr>
           <w:p>
             <w:pPr>
@@ -593,7 +762,17 @@
         </w:tc>
         <w:tc>
           <w:tcPr>
-            <w:tcW w:w="1435" w:type="dxa"/>
+            <w:tcW w:w="1016" w:type="dxa"/>
+          </w:tcPr>
+          <w:p>
+            <w:pPr>
+              <w:cnfStyle w:val="000000000000" w:firstRow="0" w:lastRow="0" w:firstColumn="0" w:lastColumn="0" w:oddVBand="0" w:evenVBand="0" w:oddHBand="0" w:evenHBand="0" w:firstRowFirstColumn="0" w:firstRowLastColumn="0" w:lastRowFirstColumn="0" w:lastRowLastColumn="0"/>
+            </w:pPr>
+          </w:p>
+        </w:tc>
+        <w:tc>
+          <w:tcPr>
+            <w:tcW w:w="1016" w:type="dxa"/>
           </w:tcPr>
           <w:p>
             <w:pPr>
@@ -615,7 +794,7 @@
 </file>
 
 <file path=word/numbering.xml><?xml version="1.0" encoding="utf-8"?>
-<w:numbering xmlns:wpc="http://schemas.microsoft.com/office/word/2010/wordprocessingCanvas" xmlns:mc="http://schemas.openxmlformats.org/markup-compatibility/2006" xmlns:o="urn:schemas-microsoft-com:office:office" xmlns:r="http://schemas.openxmlformats.org/officeDocument/2006/relationships" xmlns:m="http://schemas.openxmlformats.org/officeDocument/2006/math" xmlns:v="urn:schemas-microsoft-com:vml" xmlns:wp14="http://schemas.microsoft.com/office/word/2010/wordprocessingDrawing" xmlns:wp="http://schemas.openxmlformats.org/drawingml/2006/wordprocessingDrawing" xmlns:w10="urn:schemas-microsoft-com:office:word" xmlns:w="http://schemas.openxmlformats.org/wordprocessingml/2006/main" xmlns:w14="http://schemas.microsoft.com/office/word/2010/wordml" xmlns:w15="http://schemas.microsoft.com/office/word/2012/wordml" xmlns:wpg="http://schemas.microsoft.com/office/word/2010/wordprocessingGroup" xmlns:wpi="http://schemas.microsoft.com/office/word/2010/wordprocessingInk" xmlns:wne="http://schemas.microsoft.com/office/word/2006/wordml" xmlns:wps="http://schemas.microsoft.com/office/word/2010/wordprocessingShape" mc:Ignorable="w14 w15 wp14">
+<w:numbering xmlns:wpc="http://schemas.microsoft.com/office/word/2010/wordprocessingCanvas" xmlns:cx="http://schemas.microsoft.com/office/drawing/2014/chartex" xmlns:cx1="http://schemas.microsoft.com/office/drawing/2015/9/8/chartex" xmlns:cx2="http://schemas.microsoft.com/office/drawing/2015/10/21/chartex" xmlns:cx3="http://schemas.microsoft.com/office/drawing/2016/5/9/chartex" xmlns:cx4="http://schemas.microsoft.com/office/drawing/2016/5/10/chartex" xmlns:cx5="http://schemas.microsoft.com/office/drawing/2016/5/11/chartex" xmlns:cx6="http://schemas.microsoft.com/office/drawing/2016/5/12/chartex" xmlns:cx7="http://schemas.microsoft.com/office/drawing/2016/5/13/chartex" xmlns:cx8="http://schemas.microsoft.com/office/drawing/2016/5/14/chartex" xmlns:mc="http://schemas.openxmlformats.org/markup-compatibility/2006" xmlns:aink="http://schemas.microsoft.com/office/drawing/2016/ink" xmlns:am3d="http://schemas.microsoft.com/office/drawing/2017/model3d" xmlns:o="urn:schemas-microsoft-com:office:office" xmlns:r="http://schemas.openxmlformats.org/officeDocument/2006/relationships" xmlns:m="http://schemas.openxmlformats.org/officeDocument/2006/math" xmlns:v="urn:schemas-microsoft-com:vml" xmlns:wp14="http://schemas.microsoft.com/office/word/2010/wordprocessingDrawing" xmlns:wp="http://schemas.openxmlformats.org/drawingml/2006/wordprocessingDrawing" xmlns:w10="urn:schemas-microsoft-com:office:word" xmlns:w="http://schemas.openxmlformats.org/wordprocessingml/2006/main" xmlns:w14="http://schemas.microsoft.com/office/word/2010/wordml" xmlns:w15="http://schemas.microsoft.com/office/word/2012/wordml" xmlns:w16cid="http://schemas.microsoft.com/office/word/2016/wordml/cid" xmlns:w16se="http://schemas.microsoft.com/office/word/2015/wordml/symex" xmlns:wpg="http://schemas.microsoft.com/office/word/2010/wordprocessingGroup" xmlns:wpi="http://schemas.microsoft.com/office/word/2010/wordprocessingInk" xmlns:wne="http://schemas.microsoft.com/office/word/2006/wordml" xmlns:wps="http://schemas.microsoft.com/office/word/2010/wordprocessingShape" mc:Ignorable="w14 w15 w16se w16cid wp14">
   <w:abstractNum w:abstractNumId="0" w15:restartNumberingAfterBreak="0">
     <w:nsid w:val="72DF2AB7"/>
     <w:multiLevelType w:val="hybridMultilevel"/>
@@ -712,7 +891,7 @@
 </file>
 
 <file path=word/styles.xml><?xml version="1.0" encoding="utf-8"?>
-<w:styles xmlns:mc="http://schemas.openxmlformats.org/markup-compatibility/2006" xmlns:r="http://schemas.openxmlformats.org/officeDocument/2006/relationships" xmlns:w="http://schemas.openxmlformats.org/wordprocessingml/2006/main" xmlns:w14="http://schemas.microsoft.com/office/word/2010/wordml" xmlns:w15="http://schemas.microsoft.com/office/word/2012/wordml" mc:Ignorable="w14 w15">
+<w:styles xmlns:mc="http://schemas.openxmlformats.org/markup-compatibility/2006" xmlns:r="http://schemas.openxmlformats.org/officeDocument/2006/relationships" xmlns:w="http://schemas.openxmlformats.org/wordprocessingml/2006/main" xmlns:w14="http://schemas.microsoft.com/office/word/2010/wordml" xmlns:w15="http://schemas.microsoft.com/office/word/2012/wordml" xmlns:w16cid="http://schemas.microsoft.com/office/word/2016/wordml/cid" xmlns:w16se="http://schemas.microsoft.com/office/word/2015/wordml/symex" mc:Ignorable="w14 w15 w16se w16cid">
   <w:docDefaults>
     <w:rPrDefault>
       <w:rPr>
@@ -728,7 +907,7 @@
       </w:pPr>
     </w:pPrDefault>
   </w:docDefaults>
-  <w:latentStyles w:defLockedState="0" w:defUIPriority="99" w:defSemiHidden="0" w:defUnhideWhenUsed="0" w:defQFormat="0" w:count="371">
+  <w:latentStyles w:defLockedState="0" w:defUIPriority="99" w:defSemiHidden="0" w:defUnhideWhenUsed="0" w:defQFormat="0" w:count="375">
     <w:lsdException w:name="Normal" w:uiPriority="0" w:qFormat="1"/>
     <w:lsdException w:name="heading 1" w:uiPriority="9" w:qFormat="1"/>
     <w:lsdException w:name="heading 2" w:semiHidden="1" w:uiPriority="9" w:unhideWhenUsed="1" w:qFormat="1"/>
@@ -834,7 +1013,6 @@
     <w:lsdException w:name="HTML Sample" w:semiHidden="1" w:unhideWhenUsed="1"/>
     <w:lsdException w:name="HTML Typewriter" w:semiHidden="1" w:unhideWhenUsed="1"/>
     <w:lsdException w:name="HTML Variable" w:semiHidden="1" w:unhideWhenUsed="1"/>
-    <w:lsdException w:name="Normal Table" w:semiHidden="1" w:unhideWhenUsed="1"/>
     <w:lsdException w:name="annotation subject" w:semiHidden="1" w:unhideWhenUsed="1"/>
     <w:lsdException w:name="No List" w:semiHidden="1" w:unhideWhenUsed="1"/>
     <w:lsdException w:name="Outline List 1" w:semiHidden="1" w:unhideWhenUsed="1"/>
@@ -878,10 +1056,8 @@
     <w:lsdException w:name="Table Elegant" w:semiHidden="1" w:unhideWhenUsed="1"/>
     <w:lsdException w:name="Table Professional" w:semiHidden="1" w:unhideWhenUsed="1"/>
     <w:lsdException w:name="Table Subtle 1" w:semiHidden="1" w:unhideWhenUsed="1"/>
-    <w:lsdException w:name="Table Subtle 2" w:semiHidden="1" w:unhideWhenUsed="1"/>
     <w:lsdException w:name="Table Web 1" w:semiHidden="1" w:unhideWhenUsed="1"/>
     <w:lsdException w:name="Table Web 2" w:semiHidden="1" w:unhideWhenUsed="1"/>
-    <w:lsdException w:name="Table Web 3" w:semiHidden="1" w:unhideWhenUsed="1"/>
     <w:lsdException w:name="Balloon Text" w:semiHidden="1" w:unhideWhenUsed="1"/>
     <w:lsdException w:name="Table Grid" w:uiPriority="39"/>
     <w:lsdException w:name="Table Theme" w:semiHidden="1" w:unhideWhenUsed="1"/>
@@ -1100,6 +1276,10 @@
     <w:lsdException w:name="List Table 5 Dark Accent 6" w:uiPriority="50"/>
     <w:lsdException w:name="List Table 6 Colorful Accent 6" w:uiPriority="51"/>
     <w:lsdException w:name="List Table 7 Colorful Accent 6" w:uiPriority="52"/>
+    <w:lsdException w:name="Mention" w:semiHidden="1" w:unhideWhenUsed="1"/>
+    <w:lsdException w:name="Smart Hyperlink" w:semiHidden="1" w:unhideWhenUsed="1"/>
+    <w:lsdException w:name="Hashtag" w:semiHidden="1" w:unhideWhenUsed="1"/>
+    <w:lsdException w:name="Unresolved Mention" w:semiHidden="1" w:unhideWhenUsed="1"/>
   </w:latentStyles>
   <w:style w:type="paragraph" w:default="1" w:styleId="Normal">
     <w:name w:val="Normal"/>
@@ -1630,15 +1810,6 @@
 </file>
 
 <file path=customXml/item1.xml><?xml version="1.0" encoding="utf-8"?>
-<?mso-contentType ?>
-<FormTemplates xmlns="http://schemas.microsoft.com/sharepoint/v3/contenttype/forms">
-  <Display>DocumentLibraryForm</Display>
-  <Edit>DocumentLibraryForm</Edit>
-  <New>DocumentLibraryForm</New>
-</FormTemplates>
-</file>
-
-<file path=customXml/item2.xml><?xml version="1.0" encoding="utf-8"?>
 <ct:contentTypeSchema xmlns:ct="http://schemas.microsoft.com/office/2006/metadata/contentType" xmlns:ma="http://schemas.microsoft.com/office/2006/metadata/properties/metaAttributes" ct:_="" ma:_="" ma:contentTypeName="Document" ma:contentTypeID="0x01010071C11B9F092DE04098CF2F5B06E11C8B" ma:contentTypeVersion="4" ma:contentTypeDescription="Create a new document." ma:contentTypeScope="" ma:versionID="ed381872caa4c43b80b318342c412596">
   <xsd:schema xmlns:xsd="http://www.w3.org/2001/XMLSchema" xmlns:xs="http://www.w3.org/2001/XMLSchema" xmlns:p="http://schemas.microsoft.com/office/2006/metadata/properties" xmlns:ns2="4ea7fbe1-9548-4e2a-a725-88be2afd7ae1" xmlns:ns3="http://schemas.microsoft.com/sharepoint/v4" targetNamespace="http://schemas.microsoft.com/office/2006/metadata/properties" ma:root="true" ma:fieldsID="20560e7cdb451a5466e6aade68f14a79" ns2:_="" ns3:_="">
     <xsd:import namespace="4ea7fbe1-9548-4e2a-a725-88be2afd7ae1"/>
@@ -1803,6 +1974,15 @@
 </ct:contentTypeSchema>
 </file>
 
+<file path=customXml/item2.xml><?xml version="1.0" encoding="utf-8"?>
+<?mso-contentType ?>
+<FormTemplates xmlns="http://schemas.microsoft.com/sharepoint/v3/contenttype/forms">
+  <Display>DocumentLibraryForm</Display>
+  <Edit>DocumentLibraryForm</Edit>
+  <New>DocumentLibraryForm</New>
+</FormTemplates>
+</file>
+
 <file path=customXml/item3.xml><?xml version="1.0" encoding="utf-8"?>
 <p:properties xmlns:p="http://schemas.microsoft.com/office/2006/metadata/properties" xmlns:xsi="http://www.w3.org/2001/XMLSchema-instance" xmlns:pc="http://schemas.microsoft.com/office/infopath/2007/PartnerControls">
   <documentManagement>
@@ -1812,14 +1992,6 @@
 </file>
 
 <file path=customXml/itemProps1.xml><?xml version="1.0" encoding="utf-8"?>
-<ds:datastoreItem xmlns:ds="http://schemas.openxmlformats.org/officeDocument/2006/customXml" ds:itemID="{D396E7A5-314B-4DC5-A084-4F800F6139CA}">
-  <ds:schemaRefs>
-    <ds:schemaRef ds:uri="http://schemas.microsoft.com/sharepoint/v3/contenttype/forms"/>
-  </ds:schemaRefs>
-</ds:datastoreItem>
-</file>
-
-<file path=customXml/itemProps2.xml><?xml version="1.0" encoding="utf-8"?>
 <ds:datastoreItem xmlns:ds="http://schemas.openxmlformats.org/officeDocument/2006/customXml" ds:itemID="{8B4AAF95-B977-4D4E-A0F5-FBE64B12AB1F}">
   <ds:schemaRefs>
     <ds:schemaRef ds:uri="http://schemas.microsoft.com/office/2006/metadata/contentType"/>
@@ -1838,19 +2010,20 @@
 </ds:datastoreItem>
 </file>
 
+<file path=customXml/itemProps2.xml><?xml version="1.0" encoding="utf-8"?>
+<ds:datastoreItem xmlns:ds="http://schemas.openxmlformats.org/officeDocument/2006/customXml" ds:itemID="{D396E7A5-314B-4DC5-A084-4F800F6139CA}">
+  <ds:schemaRefs>
+    <ds:schemaRef ds:uri="http://schemas.microsoft.com/sharepoint/v3/contenttype/forms"/>
+  </ds:schemaRefs>
+</ds:datastoreItem>
+</file>
+
 <file path=customXml/itemProps3.xml><?xml version="1.0" encoding="utf-8"?>
 <ds:datastoreItem xmlns:ds="http://schemas.openxmlformats.org/officeDocument/2006/customXml" ds:itemID="{F7E9C414-651C-4FBE-A7D8-90AFD95F25ED}">
   <ds:schemaRefs>
-    <ds:schemaRef ds:uri="http://purl.org/dc/elements/1.1/"/>
     <ds:schemaRef ds:uri="http://schemas.microsoft.com/office/2006/metadata/properties"/>
-    <ds:schemaRef ds:uri="http://schemas.microsoft.com/office/2006/documentManagement/types"/>
-    <ds:schemaRef ds:uri="http://purl.org/dc/terms/"/>
-    <ds:schemaRef ds:uri="4ea7fbe1-9548-4e2a-a725-88be2afd7ae1"/>
-    <ds:schemaRef ds:uri="http://purl.org/dc/dcmitype/"/>
     <ds:schemaRef ds:uri="http://schemas.microsoft.com/office/infopath/2007/PartnerControls"/>
-    <ds:schemaRef ds:uri="http://schemas.openxmlformats.org/package/2006/metadata/core-properties"/>
     <ds:schemaRef ds:uri="http://schemas.microsoft.com/sharepoint/v4"/>
-    <ds:schemaRef ds:uri="http://www.w3.org/XML/1998/namespace"/>
   </ds:schemaRefs>
 </ds:datastoreItem>
 </file>
</xml_diff>